<commit_message>
Done creating template and most of it features
I had successfully complete the To-Do page, but "Archive to history" function is still figuring out.
</commit_message>
<xml_diff>
--- a/To_do_page/eti_to_do_Item_unit_test.docx
+++ b/To_do_page/eti_to_do_Item_unit_test.docx
@@ -277,35 +277,17 @@
           </w:p>
           <w:p>
             <w:r>
-              <w:t xml:space="preserve">“To do </w:t>
-            </w:r>
-            <w:r>
-              <w:t>2</w:t>
-            </w:r>
-            <w:r>
-              <w:t>”</w:t>
-            </w:r>
-          </w:p>
-          <w:p>
-            <w:r>
-              <w:t xml:space="preserve">“To do </w:t>
-            </w:r>
-            <w:r>
-              <w:t>3</w:t>
-            </w:r>
-            <w:r>
-              <w:t>”</w:t>
-            </w:r>
-          </w:p>
-          <w:p>
-            <w:r>
-              <w:t xml:space="preserve">“To do </w:t>
-            </w:r>
-            <w:r>
-              <w:t>4</w:t>
-            </w:r>
-            <w:r>
-              <w:t>”</w:t>
+              <w:t>“To do 2”</w:t>
+            </w:r>
+          </w:p>
+          <w:p>
+            <w:r>
+              <w:t>“To do 3”</w:t>
+            </w:r>
+          </w:p>
+          <w:p>
+            <w:r>
+              <w:t>“To do 4”</w:t>
             </w:r>
           </w:p>
         </w:tc>
@@ -479,35 +461,17 @@
           </w:tcPr>
           <w:p>
             <w:r>
-              <w:t>Tick To-do 1</w:t>
-            </w:r>
-            <w:r>
-              <w:t xml:space="preserve">, </w:t>
-            </w:r>
-            <w:r>
-              <w:t>To-do</w:t>
-            </w:r>
-            <w:r>
-              <w:t xml:space="preserve"> </w:t>
-            </w:r>
-            <w:r>
-              <w:t>3</w:t>
-            </w:r>
-            <w:r>
-              <w:t xml:space="preserve"> then click delete</w:t>
-            </w:r>
-          </w:p>
-        </w:tc>
-        <w:tc>
-          <w:tcPr>
-            <w:tcW w:w="1503" w:type="dxa"/>
-          </w:tcPr>
-          <w:p>
-            <w:r>
-              <w:t xml:space="preserve">To-do 1 and To-do 3 </w:t>
-            </w:r>
-            <w:r>
-              <w:t>deleted</w:t>
+              <w:t>Tick To-do 1, To-do 3 then click delete</w:t>
+            </w:r>
+          </w:p>
+        </w:tc>
+        <w:tc>
+          <w:tcPr>
+            <w:tcW w:w="1503" w:type="dxa"/>
+          </w:tcPr>
+          <w:p>
+            <w:r>
+              <w:t>To-do 1 and To-do 3 deleted</w:t>
             </w:r>
           </w:p>
         </w:tc>
@@ -612,11 +576,8 @@
             <w:r>
               <w:t>Item name: “test”</w:t>
             </w:r>
-          </w:p>
-          <w:p>
-            <w:r>
-              <w:t>Item description: “For testing”</w:t>
-            </w:r>
+            <w:bookmarkStart w:id="0" w:name="_GoBack"/>
+            <w:bookmarkEnd w:id="0"/>
           </w:p>
         </w:tc>
         <w:tc>
@@ -703,33 +664,31 @@
           </w:tcPr>
           <w:p>
             <w:r>
+              <w:t>4.10</w:t>
+            </w:r>
+          </w:p>
+        </w:tc>
+        <w:tc>
+          <w:tcPr>
+            <w:tcW w:w="1502" w:type="dxa"/>
+          </w:tcPr>
+          <w:p>
+            <w:r>
+              <w:t xml:space="preserve">To test if “Archive to history” </w:t>
+            </w:r>
+            <w:r>
               <w:lastRenderedPageBreak/>
-              <w:t>4.10</w:t>
-            </w:r>
-          </w:p>
-        </w:tc>
-        <w:tc>
-          <w:tcPr>
-            <w:tcW w:w="1502" w:type="dxa"/>
-          </w:tcPr>
-          <w:p>
-            <w:r>
-              <w:t>To test if “Archive to history” button works with select</w:t>
-            </w:r>
-            <w:r>
-              <w:t>ed</w:t>
-            </w:r>
-            <w:r>
-              <w:t xml:space="preserve"> item</w:t>
-            </w:r>
-          </w:p>
-        </w:tc>
-        <w:tc>
-          <w:tcPr>
-            <w:tcW w:w="1503" w:type="dxa"/>
-          </w:tcPr>
-          <w:p>
-            <w:r>
+              <w:t>button works with selected item</w:t>
+            </w:r>
+          </w:p>
+        </w:tc>
+        <w:tc>
+          <w:tcPr>
+            <w:tcW w:w="1503" w:type="dxa"/>
+          </w:tcPr>
+          <w:p>
+            <w:r>
+              <w:lastRenderedPageBreak/>
               <w:t>Select “To-do 2” then click “Archive”</w:t>
             </w:r>
           </w:p>
@@ -742,8 +701,6 @@
             <w:r>
               <w:t>To-do 2 archived</w:t>
             </w:r>
-            <w:bookmarkStart w:id="0" w:name="_GoBack"/>
-            <w:bookmarkEnd w:id="0"/>
           </w:p>
         </w:tc>
         <w:tc>
@@ -894,6 +851,7 @@
     <w:lsdException w:name="HTML Sample" w:semiHidden="1" w:unhideWhenUsed="1"/>
     <w:lsdException w:name="HTML Typewriter" w:semiHidden="1" w:unhideWhenUsed="1"/>
     <w:lsdException w:name="HTML Variable" w:semiHidden="1" w:unhideWhenUsed="1"/>
+    <w:lsdException w:name="Normal Table" w:semiHidden="1" w:unhideWhenUsed="1"/>
     <w:lsdException w:name="annotation subject" w:semiHidden="1" w:unhideWhenUsed="1"/>
     <w:lsdException w:name="No List" w:semiHidden="1" w:unhideWhenUsed="1"/>
     <w:lsdException w:name="Outline List 1" w:semiHidden="1" w:unhideWhenUsed="1"/>
@@ -940,8 +898,10 @@
     <w:lsdException w:name="Table Subtle 2" w:semiHidden="1" w:unhideWhenUsed="1"/>
     <w:lsdException w:name="Table Web 1" w:semiHidden="1" w:unhideWhenUsed="1"/>
     <w:lsdException w:name="Table Web 2" w:semiHidden="1" w:unhideWhenUsed="1"/>
+    <w:lsdException w:name="Table Web 3" w:semiHidden="1" w:unhideWhenUsed="1"/>
     <w:lsdException w:name="Balloon Text" w:semiHidden="1" w:unhideWhenUsed="1"/>
     <w:lsdException w:name="Table Grid" w:uiPriority="39"/>
+    <w:lsdException w:name="Table Theme" w:semiHidden="1" w:unhideWhenUsed="1"/>
     <w:lsdException w:name="Placeholder Text" w:semiHidden="1"/>
     <w:lsdException w:name="No Spacing" w:uiPriority="1" w:qFormat="1"/>
     <w:lsdException w:name="Light Shading" w:uiPriority="60"/>

</xml_diff>